<commit_message>
Add lecture 3 course content
</commit_message>
<xml_diff>
--- a/Applied Machine Learning in Python/Course_content.docx
+++ b/Applied Machine Learning in Python/Course_content.docx
@@ -480,11 +480,6 @@
       </w:r>
     </w:p>
     <w:p>
-      <w:pPr>
-        <w:rPr>
-          <w:rFonts w:hint="eastAsia"/>
-        </w:rPr>
-      </w:pPr>
       <w:r>
         <w:rPr>
           <w:rFonts w:hint="eastAsia"/>
@@ -531,6 +526,99 @@
             </a:graphic>
           </wp:inline>
         </w:drawing>
+      </w:r>
+    </w:p>
+    <w:p/>
+    <w:p>
+      <w:r>
+        <w:rPr>
+          <w:rFonts w:hint="eastAsia"/>
+        </w:rPr>
+        <w:lastRenderedPageBreak/>
+        <w:t>C</w:t>
+      </w:r>
+      <w:r>
+        <w:t>ourse 3</w:t>
+      </w:r>
+    </w:p>
+    <w:p>
+      <w:pPr>
+        <w:pStyle w:val="a3"/>
+        <w:numPr>
+          <w:ilvl w:val="0"/>
+          <w:numId w:val="1"/>
+        </w:numPr>
+        <w:ind w:leftChars="0"/>
+      </w:pPr>
+      <w:r>
+        <w:t>Model evaluation</w:t>
+      </w:r>
+    </w:p>
+    <w:p>
+      <w:pPr>
+        <w:pStyle w:val="a3"/>
+        <w:numPr>
+          <w:ilvl w:val="0"/>
+          <w:numId w:val="1"/>
+        </w:numPr>
+        <w:ind w:leftChars="0"/>
+      </w:pPr>
+      <w:r>
+        <w:t>Confusion matrix</w:t>
+      </w:r>
+    </w:p>
+    <w:p>
+      <w:pPr>
+        <w:pStyle w:val="a3"/>
+        <w:numPr>
+          <w:ilvl w:val="0"/>
+          <w:numId w:val="1"/>
+        </w:numPr>
+        <w:ind w:leftChars="0"/>
+      </w:pPr>
+      <w:r>
+        <w:rPr>
+          <w:rFonts w:hint="eastAsia"/>
+        </w:rPr>
+        <w:t>P</w:t>
+      </w:r>
+      <w:r>
+        <w:t>recision, Recall, ROC curve</w:t>
+      </w:r>
+    </w:p>
+    <w:p>
+      <w:pPr>
+        <w:pStyle w:val="a3"/>
+        <w:numPr>
+          <w:ilvl w:val="0"/>
+          <w:numId w:val="1"/>
+        </w:numPr>
+        <w:ind w:leftChars="0"/>
+      </w:pPr>
+      <w:r>
+        <w:t>Multi-class evaluation</w:t>
+      </w:r>
+    </w:p>
+    <w:p>
+      <w:pPr>
+        <w:pStyle w:val="a3"/>
+        <w:numPr>
+          <w:ilvl w:val="0"/>
+          <w:numId w:val="1"/>
+        </w:numPr>
+        <w:ind w:leftChars="0"/>
+        <w:rPr>
+          <w:rFonts w:hint="eastAsia"/>
+        </w:rPr>
+      </w:pPr>
+      <w:r>
+        <w:rPr>
+          <w:rFonts w:hint="eastAsia"/>
+        </w:rPr>
+        <w:t>R</w:t>
+      </w:r>
+      <w:r>
+        <w:t>egression evaluation</w:t>
       </w:r>
       <w:bookmarkStart w:id="0" w:name="_GoBack"/>
       <w:bookmarkEnd w:id="0"/>

</xml_diff>